<commit_message>
Fixed a typo in paper.
</commit_message>
<xml_diff>
--- a/paper/paper.docx
+++ b/paper/paper.docx
@@ -10,8 +10,6 @@
           <w:lang w:val="en-IN"/>
         </w:rPr>
       </w:pPr>
-      <w:bookmarkStart w:id="0" w:name="_GoBack"/>
-      <w:bookmarkEnd w:id="0"/>
       <w:r>
         <w:rPr>
           <w:rFonts w:eastAsia="MS Mincho"/>
@@ -291,6 +289,7 @@
           <w:id w:val="-1668709311"/>
           <w:citation/>
         </w:sdtPr>
+        <w:sdtEndPr/>
         <w:sdtContent>
           <w:r>
             <w:fldChar w:fldCharType="begin"/>
@@ -403,6 +402,7 @@
           <w:id w:val="383151944"/>
           <w:citation/>
         </w:sdtPr>
+        <w:sdtEndPr/>
         <w:sdtContent>
           <w:r>
             <w:fldChar w:fldCharType="begin"/>
@@ -477,13 +477,22 @@
         <w:t>f binary-state cells. Each cell</w:t>
       </w:r>
       <w:r>
-        <w:t xml:space="preserve"> can have either a `alive`, or `dead` state. Every one of the cells can interact within its Moore Neighborhood</w:t>
+        <w:t xml:space="preserve"> can have either </w:t>
+      </w:r>
+      <w:proofErr w:type="gramStart"/>
+      <w:r>
+        <w:t>a</w:t>
+      </w:r>
+      <w:proofErr w:type="gramEnd"/>
+      <w:r>
+        <w:t xml:space="preserve"> `alive`, or `dead` state. Every one of the cells can interact within its Moore Neighborhood</w:t>
       </w:r>
       <w:sdt>
         <w:sdtPr>
           <w:id w:val="-20861302"/>
           <w:citation/>
         </w:sdtPr>
+        <w:sdtEndPr/>
         <w:sdtContent>
           <w:r>
             <w:fldChar w:fldCharType="begin"/>
@@ -719,6 +728,7 @@
           <w:id w:val="1854223334"/>
           <w:citation/>
         </w:sdtPr>
+        <w:sdtEndPr/>
         <w:sdtContent>
           <w:r>
             <w:fldChar w:fldCharType="begin"/>
@@ -837,6 +847,7 @@
           <w:id w:val="718022139"/>
           <w:citation/>
         </w:sdtPr>
+        <w:sdtEndPr/>
         <w:sdtContent>
           <w:r>
             <w:fldChar w:fldCharType="begin"/>
@@ -943,7 +954,21 @@
         <w:rPr>
           <w:rFonts w:ascii="Courier New" w:hAnsi="Courier New" w:cs="Courier New"/>
         </w:rPr>
-        <w:t>[x - 1, y - 1, 1]</w:t>
+        <w:t>[</w:t>
+      </w:r>
+      <w:proofErr w:type="gramStart"/>
+      <w:r>
+        <w:rPr>
+          <w:rFonts w:ascii="Courier New" w:hAnsi="Courier New" w:cs="Courier New"/>
+        </w:rPr>
+        <w:t>x</w:t>
+      </w:r>
+      <w:proofErr w:type="gramEnd"/>
+      <w:r>
+        <w:rPr>
+          <w:rFonts w:ascii="Courier New" w:hAnsi="Courier New" w:cs="Courier New"/>
+        </w:rPr>
+        <w:t xml:space="preserve"> - 1, y - 1, 1]</w:t>
       </w:r>
     </w:p>
     <w:p>
@@ -958,7 +983,21 @@
         <w:rPr>
           <w:rFonts w:ascii="Courier New" w:hAnsi="Courier New" w:cs="Courier New"/>
         </w:rPr>
-        <w:t>[x,     y - 1, 1]</w:t>
+        <w:t>[</w:t>
+      </w:r>
+      <w:proofErr w:type="gramStart"/>
+      <w:r>
+        <w:rPr>
+          <w:rFonts w:ascii="Courier New" w:hAnsi="Courier New" w:cs="Courier New"/>
+        </w:rPr>
+        <w:t>x</w:t>
+      </w:r>
+      <w:proofErr w:type="gramEnd"/>
+      <w:r>
+        <w:rPr>
+          <w:rFonts w:ascii="Courier New" w:hAnsi="Courier New" w:cs="Courier New"/>
+        </w:rPr>
+        <w:t>,     y - 1, 1]</w:t>
       </w:r>
     </w:p>
     <w:p>
@@ -973,7 +1012,21 @@
         <w:rPr>
           <w:rFonts w:ascii="Courier New" w:hAnsi="Courier New" w:cs="Courier New"/>
         </w:rPr>
-        <w:t>[x + 1, y - 1, 1]</w:t>
+        <w:t>[</w:t>
+      </w:r>
+      <w:proofErr w:type="gramStart"/>
+      <w:r>
+        <w:rPr>
+          <w:rFonts w:ascii="Courier New" w:hAnsi="Courier New" w:cs="Courier New"/>
+        </w:rPr>
+        <w:t>x</w:t>
+      </w:r>
+      <w:proofErr w:type="gramEnd"/>
+      <w:r>
+        <w:rPr>
+          <w:rFonts w:ascii="Courier New" w:hAnsi="Courier New" w:cs="Courier New"/>
+        </w:rPr>
+        <w:t xml:space="preserve"> + 1, y - 1, 1]</w:t>
       </w:r>
     </w:p>
     <w:p>
@@ -988,8 +1041,24 @@
         <w:rPr>
           <w:rFonts w:ascii="Courier New" w:hAnsi="Courier New" w:cs="Courier New"/>
         </w:rPr>
-        <w:t>[x - 1, y,     1]</w:t>
-      </w:r>
+        <w:t>[</w:t>
+      </w:r>
+      <w:proofErr w:type="gramStart"/>
+      <w:r>
+        <w:rPr>
+          <w:rFonts w:ascii="Courier New" w:hAnsi="Courier New" w:cs="Courier New"/>
+        </w:rPr>
+        <w:t>x</w:t>
+      </w:r>
+      <w:proofErr w:type="gramEnd"/>
+      <w:r>
+        <w:rPr>
+          <w:rFonts w:ascii="Courier New" w:hAnsi="Courier New" w:cs="Courier New"/>
+        </w:rPr>
+        <w:t xml:space="preserve"> - 1, y,     1]</w:t>
+      </w:r>
+      <w:bookmarkStart w:id="0" w:name="_GoBack"/>
+      <w:bookmarkEnd w:id="0"/>
     </w:p>
     <w:p>
       <w:pPr>
@@ -1003,7 +1072,21 @@
         <w:rPr>
           <w:rFonts w:ascii="Courier New" w:hAnsi="Courier New" w:cs="Courier New"/>
         </w:rPr>
-        <w:t>[x + 1, y,     1]</w:t>
+        <w:t>[</w:t>
+      </w:r>
+      <w:proofErr w:type="gramStart"/>
+      <w:r>
+        <w:rPr>
+          <w:rFonts w:ascii="Courier New" w:hAnsi="Courier New" w:cs="Courier New"/>
+        </w:rPr>
+        <w:t>x</w:t>
+      </w:r>
+      <w:proofErr w:type="gramEnd"/>
+      <w:r>
+        <w:rPr>
+          <w:rFonts w:ascii="Courier New" w:hAnsi="Courier New" w:cs="Courier New"/>
+        </w:rPr>
+        <w:t xml:space="preserve"> + 1, y,     1]</w:t>
       </w:r>
     </w:p>
     <w:p>
@@ -1018,7 +1101,21 @@
         <w:rPr>
           <w:rFonts w:ascii="Courier New" w:hAnsi="Courier New" w:cs="Courier New"/>
         </w:rPr>
-        <w:t>[x - 1, y + 1, 1]</w:t>
+        <w:t>[</w:t>
+      </w:r>
+      <w:proofErr w:type="gramStart"/>
+      <w:r>
+        <w:rPr>
+          <w:rFonts w:ascii="Courier New" w:hAnsi="Courier New" w:cs="Courier New"/>
+        </w:rPr>
+        <w:t>x</w:t>
+      </w:r>
+      <w:proofErr w:type="gramEnd"/>
+      <w:r>
+        <w:rPr>
+          <w:rFonts w:ascii="Courier New" w:hAnsi="Courier New" w:cs="Courier New"/>
+        </w:rPr>
+        <w:t xml:space="preserve"> - 1, y + 1, 1]</w:t>
       </w:r>
     </w:p>
     <w:p>
@@ -1033,7 +1130,21 @@
         <w:rPr>
           <w:rFonts w:ascii="Courier New" w:hAnsi="Courier New" w:cs="Courier New"/>
         </w:rPr>
-        <w:t>[x,     y + 1, 1]</w:t>
+        <w:t>[</w:t>
+      </w:r>
+      <w:proofErr w:type="gramStart"/>
+      <w:r>
+        <w:rPr>
+          <w:rFonts w:ascii="Courier New" w:hAnsi="Courier New" w:cs="Courier New"/>
+        </w:rPr>
+        <w:t>x</w:t>
+      </w:r>
+      <w:proofErr w:type="gramEnd"/>
+      <w:r>
+        <w:rPr>
+          <w:rFonts w:ascii="Courier New" w:hAnsi="Courier New" w:cs="Courier New"/>
+        </w:rPr>
+        <w:t>,     y + 1, 1]</w:t>
       </w:r>
     </w:p>
     <w:p>
@@ -1048,7 +1159,21 @@
         <w:rPr>
           <w:rFonts w:ascii="Courier New" w:hAnsi="Courier New" w:cs="Courier New"/>
         </w:rPr>
-        <w:t>[x + 1, y + 1, 1]</w:t>
+        <w:t>[</w:t>
+      </w:r>
+      <w:proofErr w:type="gramStart"/>
+      <w:r>
+        <w:rPr>
+          <w:rFonts w:ascii="Courier New" w:hAnsi="Courier New" w:cs="Courier New"/>
+        </w:rPr>
+        <w:t>x</w:t>
+      </w:r>
+      <w:proofErr w:type="gramEnd"/>
+      <w:r>
+        <w:rPr>
+          <w:rFonts w:ascii="Courier New" w:hAnsi="Courier New" w:cs="Courier New"/>
+        </w:rPr>
+        <w:t xml:space="preserve"> + 1, y + 1, 1]</w:t>
       </w:r>
     </w:p>
     <w:p>
@@ -1064,7 +1189,13 @@
         <w:pStyle w:val="BodyText"/>
       </w:pPr>
       <w:r>
-        <w:t>There are two implemented HTML5 Canvas elements. Former one shows the 2D overview of the Game. The later one is used to projects isometric pixels of the Game.</w:t>
+        <w:t>There are two implemented HTML5 Canvas elements. Former one shows the 2D overview of the Game. T</w:t>
+      </w:r>
+      <w:r>
+        <w:t>he latter one is used to project</w:t>
+      </w:r>
+      <w:r>
+        <w:t xml:space="preserve"> isometric pixels of the Game.</w:t>
       </w:r>
     </w:p>
     <w:p>
@@ -1079,13 +1210,27 @@
         <w:rPr>
           <w:rFonts w:ascii="Courier New" w:hAnsi="Courier New" w:cs="Courier New"/>
         </w:rPr>
-        <w:t>{`window.innerHeight`,</w:t>
-      </w:r>
+        <w:t>{`window.innerHeight`</w:t>
+      </w:r>
+      <w:proofErr w:type="gramStart"/>
       <w:r>
         <w:rPr>
           <w:rFonts w:ascii="Courier New" w:hAnsi="Courier New" w:cs="Courier New"/>
         </w:rPr>
-        <w:t xml:space="preserve">`window.innerWidth`} </w:t>
+        <w:t>,</w:t>
+      </w:r>
+      <w:r>
+        <w:rPr>
+          <w:rFonts w:ascii="Courier New" w:hAnsi="Courier New" w:cs="Courier New"/>
+        </w:rPr>
+        <w:t>`</w:t>
+      </w:r>
+      <w:proofErr w:type="gramEnd"/>
+      <w:r>
+        <w:rPr>
+          <w:rFonts w:ascii="Courier New" w:hAnsi="Courier New" w:cs="Courier New"/>
+        </w:rPr>
+        <w:t xml:space="preserve">window.innerWidth`} </w:t>
       </w:r>
       <w:r>
         <w:t>which sizes the canvas equal to the viewport.</w:t>
@@ -1334,7 +1479,7 @@
   <w:abstractNum w:abstractNumId="0">
     <w:nsid w:val="FFFFFF1D"/>
     <w:multiLevelType w:val="multilevel"/>
-    <w:tmpl w:val="4D3C64CE"/>
+    <w:tmpl w:val="7B168694"/>
     <w:lvl w:ilvl="0">
       <w:start w:val="1"/>
       <w:numFmt w:val="bullet"/>
@@ -4086,7 +4231,7 @@
 </file>
 
 <file path=customXml/itemProps1.xml><?xml version="1.0" encoding="utf-8"?>
-<ds:datastoreItem xmlns:ds="http://schemas.openxmlformats.org/officeDocument/2006/customXml" ds:itemID="{9FE1AA23-F504-0348-8DCD-13D3C4D99D54}">
+<ds:datastoreItem xmlns:ds="http://schemas.openxmlformats.org/officeDocument/2006/customXml" ds:itemID="{3416ADF9-AD8C-5A4E-BC3A-AF7708C51DF2}">
   <ds:schemaRefs>
     <ds:schemaRef ds:uri="http://schemas.openxmlformats.org/officeDocument/2006/bibliography"/>
   </ds:schemaRefs>

</xml_diff>